<commit_message>
Add PDF version so readers can view it online
</commit_message>
<xml_diff>
--- a/Migration/APS/APS-to-Azure-Synapse-Analytics-Migration-Guide.docx
+++ b/Migration/APS/APS-to-Azure-Synapse-Analytics-Migration-Guide.docx
@@ -1,6 +1,6 @@
 
 <file path=word/document.xml><?xml version="1.0" encoding="utf-8"?>
-<w:document xmlns:wpc="http://schemas.microsoft.com/office/word/2010/wordprocessingCanvas" xmlns:cx="http://schemas.microsoft.com/office/drawing/2014/chartex" xmlns:cx1="http://schemas.microsoft.com/office/drawing/2015/9/8/chartex" xmlns:cx2="http://schemas.microsoft.com/office/drawing/2015/10/21/chartex" xmlns:cx3="http://schemas.microsoft.com/office/drawing/2016/5/9/chartex" xmlns:cx4="http://schemas.microsoft.com/office/drawing/2016/5/10/chartex" xmlns:cx5="http://schemas.microsoft.com/office/drawing/2016/5/11/chartex" xmlns:cx6="http://schemas.microsoft.com/office/drawing/2016/5/12/chartex" xmlns:cx7="http://schemas.microsoft.com/office/drawing/2016/5/13/chartex" xmlns:cx8="http://schemas.microsoft.com/office/drawing/2016/5/14/chartex" xmlns:mc="http://schemas.openxmlformats.org/markup-compatibility/2006" xmlns:aink="http://schemas.microsoft.com/office/drawing/2016/ink" xmlns:am3d="http://schemas.microsoft.com/office/drawing/2017/model3d" xmlns:o="urn:schemas-microsoft-com:office:office" xmlns:r="http://schemas.openxmlformats.org/officeDocument/2006/relationships" xmlns:m="http://schemas.openxmlformats.org/officeDocument/2006/math" xmlns:v="urn:schemas-microsoft-com:vml" xmlns:wp14="http://schemas.microsoft.com/office/word/2010/wordprocessingDrawing" xmlns:wp="http://schemas.openxmlformats.org/drawingml/2006/wordprocessingDrawing" xmlns:w10="urn:schemas-microsoft-com:office:word" xmlns:w="http://schemas.openxmlformats.org/wordprocessingml/2006/main" xmlns:w14="http://schemas.microsoft.com/office/word/2010/wordml" xmlns:w15="http://schemas.microsoft.com/office/word/2012/wordml" xmlns:w16cex="http://schemas.microsoft.com/office/word/2018/wordml/cex" xmlns:w16cid="http://schemas.microsoft.com/office/word/2016/wordml/cid" xmlns:w16="http://schemas.microsoft.com/office/word/2018/wordml" xmlns:w16sdtdh="http://schemas.microsoft.com/office/word/2020/wordml/sdtdatahash" xmlns:w16se="http://schemas.microsoft.com/office/word/2015/wordml/symex" xmlns:wpg="http://schemas.microsoft.com/office/word/2010/wordprocessingGroup" xmlns:wpi="http://schemas.microsoft.com/office/word/2010/wordprocessingInk" xmlns:wne="http://schemas.microsoft.com/office/word/2006/wordml" xmlns:wps="http://schemas.microsoft.com/office/word/2010/wordprocessingShape" mc:Ignorable="w14 w15 w16se w16cid w16 w16cex w16sdtdh wp14">
+<w:document xmlns:wpc="http://schemas.microsoft.com/office/word/2010/wordprocessingCanvas" xmlns:cx="http://schemas.microsoft.com/office/drawing/2014/chartex" xmlns:cx1="http://schemas.microsoft.com/office/drawing/2015/9/8/chartex" xmlns:cx2="http://schemas.microsoft.com/office/drawing/2015/10/21/chartex" xmlns:cx3="http://schemas.microsoft.com/office/drawing/2016/5/9/chartex" xmlns:cx4="http://schemas.microsoft.com/office/drawing/2016/5/10/chartex" xmlns:cx5="http://schemas.microsoft.com/office/drawing/2016/5/11/chartex" xmlns:cx6="http://schemas.microsoft.com/office/drawing/2016/5/12/chartex" xmlns:cx7="http://schemas.microsoft.com/office/drawing/2016/5/13/chartex" xmlns:cx8="http://schemas.microsoft.com/office/drawing/2016/5/14/chartex" xmlns:mc="http://schemas.openxmlformats.org/markup-compatibility/2006" xmlns:aink="http://schemas.microsoft.com/office/drawing/2016/ink" xmlns:am3d="http://schemas.microsoft.com/office/drawing/2017/model3d" xmlns:o="urn:schemas-microsoft-com:office:office" xmlns:oel="http://schemas.microsoft.com/office/2019/extlst" xmlns:r="http://schemas.openxmlformats.org/officeDocument/2006/relationships" xmlns:m="http://schemas.openxmlformats.org/officeDocument/2006/math" xmlns:v="urn:schemas-microsoft-com:vml" xmlns:wp14="http://schemas.microsoft.com/office/word/2010/wordprocessingDrawing" xmlns:wp="http://schemas.openxmlformats.org/drawingml/2006/wordprocessingDrawing" xmlns:w10="urn:schemas-microsoft-com:office:word" xmlns:w="http://schemas.openxmlformats.org/wordprocessingml/2006/main" xmlns:w14="http://schemas.microsoft.com/office/word/2010/wordml" xmlns:w15="http://schemas.microsoft.com/office/word/2012/wordml" xmlns:w16cex="http://schemas.microsoft.com/office/word/2018/wordml/cex" xmlns:w16cid="http://schemas.microsoft.com/office/word/2016/wordml/cid" xmlns:w16="http://schemas.microsoft.com/office/word/2018/wordml" xmlns:w16du="http://schemas.microsoft.com/office/word/2023/wordml/word16du" xmlns:w16sdtdh="http://schemas.microsoft.com/office/word/2020/wordml/sdtdatahash" xmlns:w16se="http://schemas.microsoft.com/office/word/2015/wordml/symex" xmlns:wpg="http://schemas.microsoft.com/office/word/2010/wordprocessingGroup" xmlns:wpi="http://schemas.microsoft.com/office/word/2010/wordprocessingInk" xmlns:wne="http://schemas.microsoft.com/office/word/2006/wordml" xmlns:wps="http://schemas.microsoft.com/office/word/2010/wordprocessingShape" mc:Ignorable="w14 w15 w16se w16cid w16 w16cex w16sdtdh w16du wp14">
   <w:body>
     <w:p>
       <w:pPr>
@@ -240,7 +240,7 @@
                 <v:stroke joinstyle="miter"/>
                 <v:path gradientshapeok="t" o:connecttype="rect"/>
               </v:shapetype>
-              <v:shape id="Text Box 2" o:spid="_x0000_s1026" type="#_x0000_t202" style="position:absolute;margin-left:66pt;margin-top:26.85pt;width:545.85pt;height:221.35pt;z-index:251658240;visibility:visible;mso-wrap-style:square;mso-width-percent:0;mso-height-percent:0;mso-wrap-distance-left:9pt;mso-wrap-distance-top:0;mso-wrap-distance-right:9pt;mso-wrap-distance-bottom:0;mso-position-horizontal:absolute;mso-position-horizontal-relative:page;mso-position-vertical:absolute;mso-position-vertical-relative:text;mso-width-percent:0;mso-height-percent:0;mso-width-relative:margin;mso-height-relative:margin;v-text-anchor:top" o:gfxdata="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" fillcolor="#008272" stroked="f" strokeweight=".5pt">
+              <v:shape id="Text Box 2" o:spid="_x0000_s1026" type="#_x0000_t202" style="position:absolute;margin-left:66pt;margin-top:26.85pt;width:545.85pt;height:221.35pt;z-index:251658240;visibility:visible;mso-wrap-style:square;mso-width-percent:0;mso-height-percent:0;mso-wrap-distance-left:9pt;mso-wrap-distance-top:0;mso-wrap-distance-right:9pt;mso-wrap-distance-bottom:0;mso-position-horizontal:absolute;mso-position-horizontal-relative:page;mso-position-vertical:absolute;mso-position-vertical-relative:text;mso-width-percent:0;mso-height-percent:0;mso-width-relative:margin;mso-height-relative:margin;v-text-anchor:top" o:gfxdata="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" fillcolor="#008272" stroked="f" strokeweight=".5pt">
                 <v:textbox>
                   <w:txbxContent>
                     <w:p>
@@ -1049,21 +1049,7 @@
                 <w:rStyle w:val="Hyperlink"/>
                 <w:noProof/>
               </w:rPr>
-              <w:t>Setup Workstat</w:t>
-            </w:r>
-            <w:r>
-              <w:rPr>
-                <w:rStyle w:val="Hyperlink"/>
-                <w:noProof/>
-              </w:rPr>
-              <w:t>i</w:t>
-            </w:r>
-            <w:r>
-              <w:rPr>
-                <w:rStyle w:val="Hyperlink"/>
-                <w:noProof/>
-              </w:rPr>
-              <w:t>on(s) or Laptop(s)</w:t>
+              <w:t>Setup Workstation(s) or Laptop(s)</w:t>
             </w:r>
             <w:r>
               <w:rPr>
@@ -1111,21 +1097,7 @@
                 <w:rStyle w:val="Hyperlink"/>
                 <w:noProof/>
               </w:rPr>
-              <w:t>Prepare APS (T</w:t>
-            </w:r>
-            <w:r>
-              <w:rPr>
-                <w:rStyle w:val="Hyperlink"/>
-                <w:noProof/>
-              </w:rPr>
-              <w:t>-</w:t>
-            </w:r>
-            <w:r>
-              <w:rPr>
-                <w:rStyle w:val="Hyperlink"/>
-                <w:noProof/>
-              </w:rPr>
-              <w:t>SQL Scripts)</w:t>
+              <w:t>Prepare APS (T-SQL Scripts)</w:t>
             </w:r>
             <w:r>
               <w:rPr>
@@ -1383,28 +1355,7 @@
                 <w:rStyle w:val="Hyperlink"/>
                 <w:noProof/>
               </w:rPr>
-              <w:t>Implementation Step</w:t>
-            </w:r>
-            <w:r>
-              <w:rPr>
-                <w:rStyle w:val="Hyperlink"/>
-                <w:noProof/>
-              </w:rPr>
-              <w:t>s</w:t>
-            </w:r>
-            <w:r>
-              <w:rPr>
-                <w:rStyle w:val="Hyperlink"/>
-                <w:noProof/>
-              </w:rPr>
-              <w:t xml:space="preserve"> </w:t>
-            </w:r>
-            <w:r>
-              <w:rPr>
-                <w:rStyle w:val="Hyperlink"/>
-                <w:noProof/>
-              </w:rPr>
-              <w:t>and Output</w:t>
+              <w:t>Implementation Steps and Output</w:t>
             </w:r>
             <w:r>
               <w:rPr>
@@ -1692,21 +1643,7 @@
                 <w:rStyle w:val="Hyperlink"/>
                 <w:noProof/>
               </w:rPr>
-              <w:t>Spot check Table and</w:t>
-            </w:r>
-            <w:r>
-              <w:rPr>
-                <w:rStyle w:val="Hyperlink"/>
-                <w:noProof/>
-              </w:rPr>
-              <w:t xml:space="preserve"> </w:t>
-            </w:r>
-            <w:r>
-              <w:rPr>
-                <w:rStyle w:val="Hyperlink"/>
-                <w:noProof/>
-              </w:rPr>
-              <w:t>stored procedures and resolve issues</w:t>
+              <w:t>Spot check Table and stored procedures and resolve issues</w:t>
             </w:r>
             <w:r>
               <w:rPr>
@@ -1754,21 +1691,7 @@
                 <w:rStyle w:val="Hyperlink"/>
                 <w:noProof/>
               </w:rPr>
-              <w:t>POC Results</w:t>
-            </w:r>
-            <w:r>
-              <w:rPr>
-                <w:rStyle w:val="Hyperlink"/>
-                <w:noProof/>
-              </w:rPr>
-              <w:t xml:space="preserve"> </w:t>
-            </w:r>
-            <w:r>
-              <w:rPr>
-                <w:rStyle w:val="Hyperlink"/>
-                <w:noProof/>
-              </w:rPr>
-              <w:t>Verification Tests</w:t>
+              <w:t>POC Results Verification Tests</w:t>
             </w:r>
             <w:r>
               <w:rPr>
@@ -2000,9 +1923,9 @@
       <w:pPr>
         <w:pStyle w:val="Heading1"/>
       </w:pPr>
-      <w:bookmarkStart w:id="10" w:name="_Toc476167715"/>
-      <w:bookmarkStart w:id="11" w:name="_Toc476168053"/>
-      <w:bookmarkStart w:id="12" w:name="_Toc74687766"/>
+      <w:bookmarkStart w:id="10" w:name="_Toc74687766"/>
+      <w:bookmarkStart w:id="11" w:name="_Toc476167715"/>
+      <w:bookmarkStart w:id="12" w:name="_Toc476168053"/>
       <w:bookmarkEnd w:id="8"/>
       <w:bookmarkEnd w:id="9"/>
       <w:r>
@@ -2017,7 +1940,7 @@
       <w:r>
         <w:t>Preparations</w:t>
       </w:r>
-      <w:bookmarkEnd w:id="12"/>
+      <w:bookmarkEnd w:id="10"/>
       <w:r>
         <w:t xml:space="preserve"> </w:t>
       </w:r>
@@ -4618,7 +4541,7 @@
         <w:fldChar w:fldCharType="separate"/>
       </w:r>
       <w:r>
-        <w:t>4</w:t>
+        <w:t>0</w:t>
       </w:r>
       <w:r>
         <w:fldChar w:fldCharType="end"/>
@@ -4850,7 +4773,7 @@
         <w:fldChar w:fldCharType="separate"/>
       </w:r>
       <w:r>
-        <w:t>4</w:t>
+        <w:t>0</w:t>
       </w:r>
       <w:r>
         <w:fldChar w:fldCharType="end"/>
@@ -4892,8 +4815,8 @@
       <w:r>
         <w:t xml:space="preserve"> </w:t>
       </w:r>
-      <w:bookmarkEnd w:id="10"/>
       <w:bookmarkEnd w:id="11"/>
+      <w:bookmarkEnd w:id="12"/>
     </w:p>
     <w:p>
       <w:pPr>
@@ -5726,19 +5649,7 @@
           <w:rPr>
             <w:rStyle w:val="Hyperlink"/>
           </w:rPr>
-          <w:t>thi</w:t>
-        </w:r>
-        <w:r>
-          <w:rPr>
-            <w:rStyle w:val="Hyperlink"/>
-          </w:rPr>
-          <w:t>s</w:t>
-        </w:r>
-        <w:r>
-          <w:rPr>
-            <w:rStyle w:val="Hyperlink"/>
-          </w:rPr>
-          <w:t xml:space="preserve"> link</w:t>
+          <w:t>this link</w:t>
         </w:r>
       </w:hyperlink>
       <w:r>
@@ -5858,14 +5769,27 @@
       <w:r>
         <w:t xml:space="preserve">Figure </w:t>
       </w:r>
-      <w:fldSimple w:instr=" SEQ Figure \* ARABIC ">
-        <w:r>
-          <w:rPr>
-            <w:noProof/>
-          </w:rPr>
-          <w:t>1</w:t>
-        </w:r>
-      </w:fldSimple>
+      <w:r>
+        <w:fldChar w:fldCharType="begin"/>
+      </w:r>
+      <w:r>
+        <w:instrText xml:space="preserve"> SEQ Figure \* ARABIC </w:instrText>
+      </w:r>
+      <w:r>
+        <w:fldChar w:fldCharType="separate"/>
+      </w:r>
+      <w:r>
+        <w:rPr>
+          <w:noProof/>
+        </w:rPr>
+        <w:t>1</w:t>
+      </w:r>
+      <w:r>
+        <w:rPr>
+          <w:noProof/>
+        </w:rPr>
+        <w:fldChar w:fldCharType="end"/>
+      </w:r>
       <w:r>
         <w:t xml:space="preserve"> Download Migration Tools from Github</w:t>
       </w:r>
@@ -5979,14 +5903,27 @@
         <w:lastRenderedPageBreak/>
         <w:t xml:space="preserve">Figure </w:t>
       </w:r>
-      <w:fldSimple w:instr=" SEQ Figure \* ARABIC ">
-        <w:r>
-          <w:rPr>
-            <w:noProof/>
-          </w:rPr>
-          <w:t>2</w:t>
-        </w:r>
-      </w:fldSimple>
+      <w:r>
+        <w:fldChar w:fldCharType="begin"/>
+      </w:r>
+      <w:r>
+        <w:instrText xml:space="preserve"> SEQ Figure \* ARABIC </w:instrText>
+      </w:r>
+      <w:r>
+        <w:fldChar w:fldCharType="separate"/>
+      </w:r>
+      <w:r>
+        <w:rPr>
+          <w:noProof/>
+        </w:rPr>
+        <w:t>2</w:t>
+      </w:r>
+      <w:r>
+        <w:rPr>
+          <w:noProof/>
+        </w:rPr>
+        <w:fldChar w:fldCharType="end"/>
+      </w:r>
       <w:r>
         <w:t xml:space="preserve"> Migration Tools File Structure</w:t>
       </w:r>
@@ -6175,14 +6112,27 @@
       <w:r>
         <w:t xml:space="preserve">Figure </w:t>
       </w:r>
-      <w:fldSimple w:instr=" SEQ Figure \* ARABIC ">
-        <w:r>
-          <w:rPr>
-            <w:noProof/>
-          </w:rPr>
-          <w:t>3</w:t>
-        </w:r>
-      </w:fldSimple>
+      <w:r>
+        <w:fldChar w:fldCharType="begin"/>
+      </w:r>
+      <w:r>
+        <w:instrText xml:space="preserve"> SEQ Figure \* ARABIC </w:instrText>
+      </w:r>
+      <w:r>
+        <w:fldChar w:fldCharType="separate"/>
+      </w:r>
+      <w:r>
+        <w:rPr>
+          <w:noProof/>
+        </w:rPr>
+        <w:t>3</w:t>
+      </w:r>
+      <w:r>
+        <w:rPr>
+          <w:noProof/>
+        </w:rPr>
+        <w:fldChar w:fldCharType="end"/>
+      </w:r>
       <w:bookmarkEnd w:id="22"/>
       <w:r>
         <w:t xml:space="preserve"> Recommended Location for Migration Tools </w:t>
@@ -9259,7 +9209,7 @@
           <v:shape id="_x0000_i1025" type="#_x0000_t75" style="width:129.75pt;height:42.75pt" o:ole="">
             <v:imagedata r:id="rId35" o:title=""/>
           </v:shape>
-          <o:OLEObject Type="Embed" ProgID="Package" ShapeID="_x0000_i1025" DrawAspect="Content" ObjectID="_1685300941" r:id="rId36"/>
+          <o:OLEObject Type="Embed" ProgID="Package" ShapeID="_x0000_i1025" DrawAspect="Content" ObjectID="_1770794900" r:id="rId36"/>
         </w:object>
       </w:r>
     </w:p>
@@ -9276,7 +9226,7 @@
 </file>
 
 <file path=word/endnotes.xml><?xml version="1.0" encoding="utf-8"?>
-<w:endnotes xmlns:wpc="http://schemas.microsoft.com/office/word/2010/wordprocessingCanvas" xmlns:cx="http://schemas.microsoft.com/office/drawing/2014/chartex" xmlns:cx1="http://schemas.microsoft.com/office/drawing/2015/9/8/chartex" xmlns:cx2="http://schemas.microsoft.com/office/drawing/2015/10/21/chartex" xmlns:cx3="http://schemas.microsoft.com/office/drawing/2016/5/9/chartex" xmlns:cx4="http://schemas.microsoft.com/office/drawing/2016/5/10/chartex" xmlns:cx5="http://schemas.microsoft.com/office/drawing/2016/5/11/chartex" xmlns:cx6="http://schemas.microsoft.com/office/drawing/2016/5/12/chartex" xmlns:cx7="http://schemas.microsoft.com/office/drawing/2016/5/13/chartex" xmlns:cx8="http://schemas.microsoft.com/office/drawing/2016/5/14/chartex" xmlns:mc="http://schemas.openxmlformats.org/markup-compatibility/2006" xmlns:aink="http://schemas.microsoft.com/office/drawing/2016/ink" xmlns:am3d="http://schemas.microsoft.com/office/drawing/2017/model3d" xmlns:o="urn:schemas-microsoft-com:office:office" xmlns:r="http://schemas.openxmlformats.org/officeDocument/2006/relationships" xmlns:m="http://schemas.openxmlformats.org/officeDocument/2006/math" xmlns:v="urn:schemas-microsoft-com:vml" xmlns:wp14="http://schemas.microsoft.com/office/word/2010/wordprocessingDrawing" xmlns:wp="http://schemas.openxmlformats.org/drawingml/2006/wordprocessingDrawing" xmlns:w10="urn:schemas-microsoft-com:office:word" xmlns:w="http://schemas.openxmlformats.org/wordprocessingml/2006/main" xmlns:w14="http://schemas.microsoft.com/office/word/2010/wordml" xmlns:w15="http://schemas.microsoft.com/office/word/2012/wordml" xmlns:w16cex="http://schemas.microsoft.com/office/word/2018/wordml/cex" xmlns:w16cid="http://schemas.microsoft.com/office/word/2016/wordml/cid" xmlns:w16="http://schemas.microsoft.com/office/word/2018/wordml" xmlns:w16sdtdh="http://schemas.microsoft.com/office/word/2020/wordml/sdtdatahash" xmlns:w16se="http://schemas.microsoft.com/office/word/2015/wordml/symex" xmlns:wpg="http://schemas.microsoft.com/office/word/2010/wordprocessingGroup" xmlns:wpi="http://schemas.microsoft.com/office/word/2010/wordprocessingInk" xmlns:wne="http://schemas.microsoft.com/office/word/2006/wordml" xmlns:wps="http://schemas.microsoft.com/office/word/2010/wordprocessingShape" mc:Ignorable="w14 w15 w16se w16cid w16 w16cex w16sdtdh wp14">
+<w:endnotes xmlns:wpc="http://schemas.microsoft.com/office/word/2010/wordprocessingCanvas" xmlns:cx="http://schemas.microsoft.com/office/drawing/2014/chartex" xmlns:cx1="http://schemas.microsoft.com/office/drawing/2015/9/8/chartex" xmlns:cx2="http://schemas.microsoft.com/office/drawing/2015/10/21/chartex" xmlns:cx3="http://schemas.microsoft.com/office/drawing/2016/5/9/chartex" xmlns:cx4="http://schemas.microsoft.com/office/drawing/2016/5/10/chartex" xmlns:cx5="http://schemas.microsoft.com/office/drawing/2016/5/11/chartex" xmlns:cx6="http://schemas.microsoft.com/office/drawing/2016/5/12/chartex" xmlns:cx7="http://schemas.microsoft.com/office/drawing/2016/5/13/chartex" xmlns:cx8="http://schemas.microsoft.com/office/drawing/2016/5/14/chartex" xmlns:mc="http://schemas.openxmlformats.org/markup-compatibility/2006" xmlns:aink="http://schemas.microsoft.com/office/drawing/2016/ink" xmlns:am3d="http://schemas.microsoft.com/office/drawing/2017/model3d" xmlns:o="urn:schemas-microsoft-com:office:office" xmlns:oel="http://schemas.microsoft.com/office/2019/extlst" xmlns:r="http://schemas.openxmlformats.org/officeDocument/2006/relationships" xmlns:m="http://schemas.openxmlformats.org/officeDocument/2006/math" xmlns:v="urn:schemas-microsoft-com:vml" xmlns:wp14="http://schemas.microsoft.com/office/word/2010/wordprocessingDrawing" xmlns:wp="http://schemas.openxmlformats.org/drawingml/2006/wordprocessingDrawing" xmlns:w10="urn:schemas-microsoft-com:office:word" xmlns:w="http://schemas.openxmlformats.org/wordprocessingml/2006/main" xmlns:w14="http://schemas.microsoft.com/office/word/2010/wordml" xmlns:w15="http://schemas.microsoft.com/office/word/2012/wordml" xmlns:w16cex="http://schemas.microsoft.com/office/word/2018/wordml/cex" xmlns:w16cid="http://schemas.microsoft.com/office/word/2016/wordml/cid" xmlns:w16="http://schemas.microsoft.com/office/word/2018/wordml" xmlns:w16du="http://schemas.microsoft.com/office/word/2023/wordml/word16du" xmlns:w16sdtdh="http://schemas.microsoft.com/office/word/2020/wordml/sdtdatahash" xmlns:w16se="http://schemas.microsoft.com/office/word/2015/wordml/symex" xmlns:wpg="http://schemas.microsoft.com/office/word/2010/wordprocessingGroup" xmlns:wpi="http://schemas.microsoft.com/office/word/2010/wordprocessingInk" xmlns:wne="http://schemas.microsoft.com/office/word/2006/wordml" xmlns:wps="http://schemas.microsoft.com/office/word/2010/wordprocessingShape" mc:Ignorable="w14 w15 w16se w16cid w16 w16cex w16sdtdh w16du wp14">
   <w:endnote w:type="separator" w:id="-1">
     <w:p>
       <w:pPr>
@@ -9311,7 +9261,7 @@
 </file>
 
 <file path=word/footer1.xml><?xml version="1.0" encoding="utf-8"?>
-<w:ftr xmlns:wpc="http://schemas.microsoft.com/office/word/2010/wordprocessingCanvas" xmlns:cx="http://schemas.microsoft.com/office/drawing/2014/chartex" xmlns:cx1="http://schemas.microsoft.com/office/drawing/2015/9/8/chartex" xmlns:cx2="http://schemas.microsoft.com/office/drawing/2015/10/21/chartex" xmlns:cx3="http://schemas.microsoft.com/office/drawing/2016/5/9/chartex" xmlns:cx4="http://schemas.microsoft.com/office/drawing/2016/5/10/chartex" xmlns:cx5="http://schemas.microsoft.com/office/drawing/2016/5/11/chartex" xmlns:cx6="http://schemas.microsoft.com/office/drawing/2016/5/12/chartex" xmlns:cx7="http://schemas.microsoft.com/office/drawing/2016/5/13/chartex" xmlns:cx8="http://schemas.microsoft.com/office/drawing/2016/5/14/chartex" xmlns:mc="http://schemas.openxmlformats.org/markup-compatibility/2006" xmlns:aink="http://schemas.microsoft.com/office/drawing/2016/ink" xmlns:am3d="http://schemas.microsoft.com/office/drawing/2017/model3d" xmlns:o="urn:schemas-microsoft-com:office:office" xmlns:r="http://schemas.openxmlformats.org/officeDocument/2006/relationships" xmlns:m="http://schemas.openxmlformats.org/officeDocument/2006/math" xmlns:v="urn:schemas-microsoft-com:vml" xmlns:wp14="http://schemas.microsoft.com/office/word/2010/wordprocessingDrawing" xmlns:wp="http://schemas.openxmlformats.org/drawingml/2006/wordprocessingDrawing" xmlns:w10="urn:schemas-microsoft-com:office:word" xmlns:w="http://schemas.openxmlformats.org/wordprocessingml/2006/main" xmlns:w14="http://schemas.microsoft.com/office/word/2010/wordml" xmlns:w15="http://schemas.microsoft.com/office/word/2012/wordml" xmlns:w16cex="http://schemas.microsoft.com/office/word/2018/wordml/cex" xmlns:w16cid="http://schemas.microsoft.com/office/word/2016/wordml/cid" xmlns:w16="http://schemas.microsoft.com/office/word/2018/wordml" xmlns:w16sdtdh="http://schemas.microsoft.com/office/word/2020/wordml/sdtdatahash" xmlns:w16se="http://schemas.microsoft.com/office/word/2015/wordml/symex" xmlns:wpg="http://schemas.microsoft.com/office/word/2010/wordprocessingGroup" xmlns:wpi="http://schemas.microsoft.com/office/word/2010/wordprocessingInk" xmlns:wne="http://schemas.microsoft.com/office/word/2006/wordml" xmlns:wps="http://schemas.microsoft.com/office/word/2010/wordprocessingShape" mc:Ignorable="w14 w15 w16se w16cid w16 w16cex w16sdtdh wp14">
+<w:ftr xmlns:wpc="http://schemas.microsoft.com/office/word/2010/wordprocessingCanvas" xmlns:cx="http://schemas.microsoft.com/office/drawing/2014/chartex" xmlns:cx1="http://schemas.microsoft.com/office/drawing/2015/9/8/chartex" xmlns:cx2="http://schemas.microsoft.com/office/drawing/2015/10/21/chartex" xmlns:cx3="http://schemas.microsoft.com/office/drawing/2016/5/9/chartex" xmlns:cx4="http://schemas.microsoft.com/office/drawing/2016/5/10/chartex" xmlns:cx5="http://schemas.microsoft.com/office/drawing/2016/5/11/chartex" xmlns:cx6="http://schemas.microsoft.com/office/drawing/2016/5/12/chartex" xmlns:cx7="http://schemas.microsoft.com/office/drawing/2016/5/13/chartex" xmlns:cx8="http://schemas.microsoft.com/office/drawing/2016/5/14/chartex" xmlns:mc="http://schemas.openxmlformats.org/markup-compatibility/2006" xmlns:aink="http://schemas.microsoft.com/office/drawing/2016/ink" xmlns:am3d="http://schemas.microsoft.com/office/drawing/2017/model3d" xmlns:o="urn:schemas-microsoft-com:office:office" xmlns:oel="http://schemas.microsoft.com/office/2019/extlst" xmlns:r="http://schemas.openxmlformats.org/officeDocument/2006/relationships" xmlns:m="http://schemas.openxmlformats.org/officeDocument/2006/math" xmlns:v="urn:schemas-microsoft-com:vml" xmlns:wp14="http://schemas.microsoft.com/office/word/2010/wordprocessingDrawing" xmlns:wp="http://schemas.openxmlformats.org/drawingml/2006/wordprocessingDrawing" xmlns:w10="urn:schemas-microsoft-com:office:word" xmlns:w="http://schemas.openxmlformats.org/wordprocessingml/2006/main" xmlns:w14="http://schemas.microsoft.com/office/word/2010/wordml" xmlns:w15="http://schemas.microsoft.com/office/word/2012/wordml" xmlns:w16cex="http://schemas.microsoft.com/office/word/2018/wordml/cex" xmlns:w16cid="http://schemas.microsoft.com/office/word/2016/wordml/cid" xmlns:w16="http://schemas.microsoft.com/office/word/2018/wordml" xmlns:w16du="http://schemas.microsoft.com/office/word/2023/wordml/word16du" xmlns:w16sdtdh="http://schemas.microsoft.com/office/word/2020/wordml/sdtdatahash" xmlns:w16se="http://schemas.microsoft.com/office/word/2015/wordml/symex" xmlns:wpg="http://schemas.microsoft.com/office/word/2010/wordprocessingGroup" xmlns:wpi="http://schemas.microsoft.com/office/word/2010/wordprocessingInk" xmlns:wne="http://schemas.microsoft.com/office/word/2006/wordml" xmlns:wps="http://schemas.microsoft.com/office/word/2010/wordprocessingShape" mc:Ignorable="w14 w15 w16se w16cid w16 w16cex w16sdtdh w16du wp14">
   <w:p>
     <w:pPr>
       <w:pStyle w:val="Footer"/>
@@ -9332,7 +9282,7 @@
 </file>
 
 <file path=word/footer2.xml><?xml version="1.0" encoding="utf-8"?>
-<w:ftr xmlns:wpc="http://schemas.microsoft.com/office/word/2010/wordprocessingCanvas" xmlns:cx="http://schemas.microsoft.com/office/drawing/2014/chartex" xmlns:cx1="http://schemas.microsoft.com/office/drawing/2015/9/8/chartex" xmlns:cx2="http://schemas.microsoft.com/office/drawing/2015/10/21/chartex" xmlns:cx3="http://schemas.microsoft.com/office/drawing/2016/5/9/chartex" xmlns:cx4="http://schemas.microsoft.com/office/drawing/2016/5/10/chartex" xmlns:cx5="http://schemas.microsoft.com/office/drawing/2016/5/11/chartex" xmlns:cx6="http://schemas.microsoft.com/office/drawing/2016/5/12/chartex" xmlns:cx7="http://schemas.microsoft.com/office/drawing/2016/5/13/chartex" xmlns:cx8="http://schemas.microsoft.com/office/drawing/2016/5/14/chartex" xmlns:mc="http://schemas.openxmlformats.org/markup-compatibility/2006" xmlns:aink="http://schemas.microsoft.com/office/drawing/2016/ink" xmlns:am3d="http://schemas.microsoft.com/office/drawing/2017/model3d" xmlns:o="urn:schemas-microsoft-com:office:office" xmlns:r="http://schemas.openxmlformats.org/officeDocument/2006/relationships" xmlns:m="http://schemas.openxmlformats.org/officeDocument/2006/math" xmlns:v="urn:schemas-microsoft-com:vml" xmlns:wp14="http://schemas.microsoft.com/office/word/2010/wordprocessingDrawing" xmlns:wp="http://schemas.openxmlformats.org/drawingml/2006/wordprocessingDrawing" xmlns:w10="urn:schemas-microsoft-com:office:word" xmlns:w="http://schemas.openxmlformats.org/wordprocessingml/2006/main" xmlns:w14="http://schemas.microsoft.com/office/word/2010/wordml" xmlns:w15="http://schemas.microsoft.com/office/word/2012/wordml" xmlns:w16cex="http://schemas.microsoft.com/office/word/2018/wordml/cex" xmlns:w16cid="http://schemas.microsoft.com/office/word/2016/wordml/cid" xmlns:w16="http://schemas.microsoft.com/office/word/2018/wordml" xmlns:w16sdtdh="http://schemas.microsoft.com/office/word/2020/wordml/sdtdatahash" xmlns:w16se="http://schemas.microsoft.com/office/word/2015/wordml/symex" xmlns:wpg="http://schemas.microsoft.com/office/word/2010/wordprocessingGroup" xmlns:wpi="http://schemas.microsoft.com/office/word/2010/wordprocessingInk" xmlns:wne="http://schemas.microsoft.com/office/word/2006/wordml" xmlns:wps="http://schemas.microsoft.com/office/word/2010/wordprocessingShape" mc:Ignorable="w14 w15 w16se w16cid w16 w16cex w16sdtdh wp14">
+<w:ftr xmlns:wpc="http://schemas.microsoft.com/office/word/2010/wordprocessingCanvas" xmlns:cx="http://schemas.microsoft.com/office/drawing/2014/chartex" xmlns:cx1="http://schemas.microsoft.com/office/drawing/2015/9/8/chartex" xmlns:cx2="http://schemas.microsoft.com/office/drawing/2015/10/21/chartex" xmlns:cx3="http://schemas.microsoft.com/office/drawing/2016/5/9/chartex" xmlns:cx4="http://schemas.microsoft.com/office/drawing/2016/5/10/chartex" xmlns:cx5="http://schemas.microsoft.com/office/drawing/2016/5/11/chartex" xmlns:cx6="http://schemas.microsoft.com/office/drawing/2016/5/12/chartex" xmlns:cx7="http://schemas.microsoft.com/office/drawing/2016/5/13/chartex" xmlns:cx8="http://schemas.microsoft.com/office/drawing/2016/5/14/chartex" xmlns:mc="http://schemas.openxmlformats.org/markup-compatibility/2006" xmlns:aink="http://schemas.microsoft.com/office/drawing/2016/ink" xmlns:am3d="http://schemas.microsoft.com/office/drawing/2017/model3d" xmlns:o="urn:schemas-microsoft-com:office:office" xmlns:oel="http://schemas.microsoft.com/office/2019/extlst" xmlns:r="http://schemas.openxmlformats.org/officeDocument/2006/relationships" xmlns:m="http://schemas.openxmlformats.org/officeDocument/2006/math" xmlns:v="urn:schemas-microsoft-com:vml" xmlns:wp14="http://schemas.microsoft.com/office/word/2010/wordprocessingDrawing" xmlns:wp="http://schemas.openxmlformats.org/drawingml/2006/wordprocessingDrawing" xmlns:w10="urn:schemas-microsoft-com:office:word" xmlns:w="http://schemas.openxmlformats.org/wordprocessingml/2006/main" xmlns:w14="http://schemas.microsoft.com/office/word/2010/wordml" xmlns:w15="http://schemas.microsoft.com/office/word/2012/wordml" xmlns:w16cex="http://schemas.microsoft.com/office/word/2018/wordml/cex" xmlns:w16cid="http://schemas.microsoft.com/office/word/2016/wordml/cid" xmlns:w16="http://schemas.microsoft.com/office/word/2018/wordml" xmlns:w16du="http://schemas.microsoft.com/office/word/2023/wordml/word16du" xmlns:w16sdtdh="http://schemas.microsoft.com/office/word/2020/wordml/sdtdatahash" xmlns:w16se="http://schemas.microsoft.com/office/word/2015/wordml/symex" xmlns:wpg="http://schemas.microsoft.com/office/word/2010/wordprocessingGroup" xmlns:wpi="http://schemas.microsoft.com/office/word/2010/wordprocessingInk" xmlns:wne="http://schemas.microsoft.com/office/word/2006/wordml" xmlns:wps="http://schemas.microsoft.com/office/word/2010/wordprocessingShape" mc:Ignorable="w14 w15 w16se w16cid w16 w16cex w16sdtdh w16du wp14">
   <w:p>
     <w:pPr>
       <w:pStyle w:val="Footer"/>
@@ -9604,7 +9554,7 @@
 </file>
 
 <file path=word/footnotes.xml><?xml version="1.0" encoding="utf-8"?>
-<w:footnotes xmlns:wpc="http://schemas.microsoft.com/office/word/2010/wordprocessingCanvas" xmlns:cx="http://schemas.microsoft.com/office/drawing/2014/chartex" xmlns:cx1="http://schemas.microsoft.com/office/drawing/2015/9/8/chartex" xmlns:cx2="http://schemas.microsoft.com/office/drawing/2015/10/21/chartex" xmlns:cx3="http://schemas.microsoft.com/office/drawing/2016/5/9/chartex" xmlns:cx4="http://schemas.microsoft.com/office/drawing/2016/5/10/chartex" xmlns:cx5="http://schemas.microsoft.com/office/drawing/2016/5/11/chartex" xmlns:cx6="http://schemas.microsoft.com/office/drawing/2016/5/12/chartex" xmlns:cx7="http://schemas.microsoft.com/office/drawing/2016/5/13/chartex" xmlns:cx8="http://schemas.microsoft.com/office/drawing/2016/5/14/chartex" xmlns:mc="http://schemas.openxmlformats.org/markup-compatibility/2006" xmlns:aink="http://schemas.microsoft.com/office/drawing/2016/ink" xmlns:am3d="http://schemas.microsoft.com/office/drawing/2017/model3d" xmlns:o="urn:schemas-microsoft-com:office:office" xmlns:r="http://schemas.openxmlformats.org/officeDocument/2006/relationships" xmlns:m="http://schemas.openxmlformats.org/officeDocument/2006/math" xmlns:v="urn:schemas-microsoft-com:vml" xmlns:wp14="http://schemas.microsoft.com/office/word/2010/wordprocessingDrawing" xmlns:wp="http://schemas.openxmlformats.org/drawingml/2006/wordprocessingDrawing" xmlns:w10="urn:schemas-microsoft-com:office:word" xmlns:w="http://schemas.openxmlformats.org/wordprocessingml/2006/main" xmlns:w14="http://schemas.microsoft.com/office/word/2010/wordml" xmlns:w15="http://schemas.microsoft.com/office/word/2012/wordml" xmlns:w16cex="http://schemas.microsoft.com/office/word/2018/wordml/cex" xmlns:w16cid="http://schemas.microsoft.com/office/word/2016/wordml/cid" xmlns:w16="http://schemas.microsoft.com/office/word/2018/wordml" xmlns:w16sdtdh="http://schemas.microsoft.com/office/word/2020/wordml/sdtdatahash" xmlns:w16se="http://schemas.microsoft.com/office/word/2015/wordml/symex" xmlns:wpg="http://schemas.microsoft.com/office/word/2010/wordprocessingGroup" xmlns:wpi="http://schemas.microsoft.com/office/word/2010/wordprocessingInk" xmlns:wne="http://schemas.microsoft.com/office/word/2006/wordml" xmlns:wps="http://schemas.microsoft.com/office/word/2010/wordprocessingShape" mc:Ignorable="w14 w15 w16se w16cid w16 w16cex w16sdtdh wp14">
+<w:footnotes xmlns:wpc="http://schemas.microsoft.com/office/word/2010/wordprocessingCanvas" xmlns:cx="http://schemas.microsoft.com/office/drawing/2014/chartex" xmlns:cx1="http://schemas.microsoft.com/office/drawing/2015/9/8/chartex" xmlns:cx2="http://schemas.microsoft.com/office/drawing/2015/10/21/chartex" xmlns:cx3="http://schemas.microsoft.com/office/drawing/2016/5/9/chartex" xmlns:cx4="http://schemas.microsoft.com/office/drawing/2016/5/10/chartex" xmlns:cx5="http://schemas.microsoft.com/office/drawing/2016/5/11/chartex" xmlns:cx6="http://schemas.microsoft.com/office/drawing/2016/5/12/chartex" xmlns:cx7="http://schemas.microsoft.com/office/drawing/2016/5/13/chartex" xmlns:cx8="http://schemas.microsoft.com/office/drawing/2016/5/14/chartex" xmlns:mc="http://schemas.openxmlformats.org/markup-compatibility/2006" xmlns:aink="http://schemas.microsoft.com/office/drawing/2016/ink" xmlns:am3d="http://schemas.microsoft.com/office/drawing/2017/model3d" xmlns:o="urn:schemas-microsoft-com:office:office" xmlns:oel="http://schemas.microsoft.com/office/2019/extlst" xmlns:r="http://schemas.openxmlformats.org/officeDocument/2006/relationships" xmlns:m="http://schemas.openxmlformats.org/officeDocument/2006/math" xmlns:v="urn:schemas-microsoft-com:vml" xmlns:wp14="http://schemas.microsoft.com/office/word/2010/wordprocessingDrawing" xmlns:wp="http://schemas.openxmlformats.org/drawingml/2006/wordprocessingDrawing" xmlns:w10="urn:schemas-microsoft-com:office:word" xmlns:w="http://schemas.openxmlformats.org/wordprocessingml/2006/main" xmlns:w14="http://schemas.microsoft.com/office/word/2010/wordml" xmlns:w15="http://schemas.microsoft.com/office/word/2012/wordml" xmlns:w16cex="http://schemas.microsoft.com/office/word/2018/wordml/cex" xmlns:w16cid="http://schemas.microsoft.com/office/word/2016/wordml/cid" xmlns:w16="http://schemas.microsoft.com/office/word/2018/wordml" xmlns:w16du="http://schemas.microsoft.com/office/word/2023/wordml/word16du" xmlns:w16sdtdh="http://schemas.microsoft.com/office/word/2020/wordml/sdtdatahash" xmlns:w16se="http://schemas.microsoft.com/office/word/2015/wordml/symex" xmlns:wpg="http://schemas.microsoft.com/office/word/2010/wordprocessingGroup" xmlns:wpi="http://schemas.microsoft.com/office/word/2010/wordprocessingInk" xmlns:wne="http://schemas.microsoft.com/office/word/2006/wordml" xmlns:wps="http://schemas.microsoft.com/office/word/2010/wordprocessingShape" mc:Ignorable="w14 w15 w16se w16cid w16 w16cex w16sdtdh w16du wp14">
   <w:footnote w:type="separator" w:id="-1">
     <w:p>
       <w:pPr>
@@ -9639,7 +9589,7 @@
 </file>
 
 <file path=word/header1.xml><?xml version="1.0" encoding="utf-8"?>
-<w:hdr xmlns:wpc="http://schemas.microsoft.com/office/word/2010/wordprocessingCanvas" xmlns:cx="http://schemas.microsoft.com/office/drawing/2014/chartex" xmlns:cx1="http://schemas.microsoft.com/office/drawing/2015/9/8/chartex" xmlns:cx2="http://schemas.microsoft.com/office/drawing/2015/10/21/chartex" xmlns:cx3="http://schemas.microsoft.com/office/drawing/2016/5/9/chartex" xmlns:cx4="http://schemas.microsoft.com/office/drawing/2016/5/10/chartex" xmlns:cx5="http://schemas.microsoft.com/office/drawing/2016/5/11/chartex" xmlns:cx6="http://schemas.microsoft.com/office/drawing/2016/5/12/chartex" xmlns:cx7="http://schemas.microsoft.com/office/drawing/2016/5/13/chartex" xmlns:cx8="http://schemas.microsoft.com/office/drawing/2016/5/14/chartex" xmlns:mc="http://schemas.openxmlformats.org/markup-compatibility/2006" xmlns:aink="http://schemas.microsoft.com/office/drawing/2016/ink" xmlns:am3d="http://schemas.microsoft.com/office/drawing/2017/model3d" xmlns:o="urn:schemas-microsoft-com:office:office" xmlns:r="http://schemas.openxmlformats.org/officeDocument/2006/relationships" xmlns:m="http://schemas.openxmlformats.org/officeDocument/2006/math" xmlns:v="urn:schemas-microsoft-com:vml" xmlns:wp14="http://schemas.microsoft.com/office/word/2010/wordprocessingDrawing" xmlns:wp="http://schemas.openxmlformats.org/drawingml/2006/wordprocessingDrawing" xmlns:w10="urn:schemas-microsoft-com:office:word" xmlns:w="http://schemas.openxmlformats.org/wordprocessingml/2006/main" xmlns:w14="http://schemas.microsoft.com/office/word/2010/wordml" xmlns:w15="http://schemas.microsoft.com/office/word/2012/wordml" xmlns:w16cex="http://schemas.microsoft.com/office/word/2018/wordml/cex" xmlns:w16cid="http://schemas.microsoft.com/office/word/2016/wordml/cid" xmlns:w16="http://schemas.microsoft.com/office/word/2018/wordml" xmlns:w16sdtdh="http://schemas.microsoft.com/office/word/2020/wordml/sdtdatahash" xmlns:w16se="http://schemas.microsoft.com/office/word/2015/wordml/symex" xmlns:wpg="http://schemas.microsoft.com/office/word/2010/wordprocessingGroup" xmlns:wpi="http://schemas.microsoft.com/office/word/2010/wordprocessingInk" xmlns:wne="http://schemas.microsoft.com/office/word/2006/wordml" xmlns:wps="http://schemas.microsoft.com/office/word/2010/wordprocessingShape" mc:Ignorable="w14 w15 w16se w16cid w16 w16cex w16sdtdh wp14">
+<w:hdr xmlns:wpc="http://schemas.microsoft.com/office/word/2010/wordprocessingCanvas" xmlns:cx="http://schemas.microsoft.com/office/drawing/2014/chartex" xmlns:cx1="http://schemas.microsoft.com/office/drawing/2015/9/8/chartex" xmlns:cx2="http://schemas.microsoft.com/office/drawing/2015/10/21/chartex" xmlns:cx3="http://schemas.microsoft.com/office/drawing/2016/5/9/chartex" xmlns:cx4="http://schemas.microsoft.com/office/drawing/2016/5/10/chartex" xmlns:cx5="http://schemas.microsoft.com/office/drawing/2016/5/11/chartex" xmlns:cx6="http://schemas.microsoft.com/office/drawing/2016/5/12/chartex" xmlns:cx7="http://schemas.microsoft.com/office/drawing/2016/5/13/chartex" xmlns:cx8="http://schemas.microsoft.com/office/drawing/2016/5/14/chartex" xmlns:mc="http://schemas.openxmlformats.org/markup-compatibility/2006" xmlns:aink="http://schemas.microsoft.com/office/drawing/2016/ink" xmlns:am3d="http://schemas.microsoft.com/office/drawing/2017/model3d" xmlns:o="urn:schemas-microsoft-com:office:office" xmlns:oel="http://schemas.microsoft.com/office/2019/extlst" xmlns:r="http://schemas.openxmlformats.org/officeDocument/2006/relationships" xmlns:m="http://schemas.openxmlformats.org/officeDocument/2006/math" xmlns:v="urn:schemas-microsoft-com:vml" xmlns:wp14="http://schemas.microsoft.com/office/word/2010/wordprocessingDrawing" xmlns:wp="http://schemas.openxmlformats.org/drawingml/2006/wordprocessingDrawing" xmlns:w10="urn:schemas-microsoft-com:office:word" xmlns:w="http://schemas.openxmlformats.org/wordprocessingml/2006/main" xmlns:w14="http://schemas.microsoft.com/office/word/2010/wordml" xmlns:w15="http://schemas.microsoft.com/office/word/2012/wordml" xmlns:w16cex="http://schemas.microsoft.com/office/word/2018/wordml/cex" xmlns:w16cid="http://schemas.microsoft.com/office/word/2016/wordml/cid" xmlns:w16="http://schemas.microsoft.com/office/word/2018/wordml" xmlns:w16du="http://schemas.microsoft.com/office/word/2023/wordml/word16du" xmlns:w16sdtdh="http://schemas.microsoft.com/office/word/2020/wordml/sdtdatahash" xmlns:w16se="http://schemas.microsoft.com/office/word/2015/wordml/symex" xmlns:wpg="http://schemas.microsoft.com/office/word/2010/wordprocessingGroup" xmlns:wpi="http://schemas.microsoft.com/office/word/2010/wordprocessingInk" xmlns:wne="http://schemas.microsoft.com/office/word/2006/wordml" xmlns:wps="http://schemas.microsoft.com/office/word/2010/wordprocessingShape" mc:Ignorable="w14 w15 w16se w16cid w16 w16cex w16sdtdh w16du wp14">
   <w:p>
     <w:pPr>
       <w:pStyle w:val="Header"/>
@@ -9751,7 +9701,7 @@
 </file>
 
 <file path=word/numbering.xml><?xml version="1.0" encoding="utf-8"?>
-<w:numbering xmlns:wpc="http://schemas.microsoft.com/office/word/2010/wordprocessingCanvas" xmlns:cx="http://schemas.microsoft.com/office/drawing/2014/chartex" xmlns:cx1="http://schemas.microsoft.com/office/drawing/2015/9/8/chartex" xmlns:cx2="http://schemas.microsoft.com/office/drawing/2015/10/21/chartex" xmlns:cx3="http://schemas.microsoft.com/office/drawing/2016/5/9/chartex" xmlns:cx4="http://schemas.microsoft.com/office/drawing/2016/5/10/chartex" xmlns:cx5="http://schemas.microsoft.com/office/drawing/2016/5/11/chartex" xmlns:cx6="http://schemas.microsoft.com/office/drawing/2016/5/12/chartex" xmlns:cx7="http://schemas.microsoft.com/office/drawing/2016/5/13/chartex" xmlns:cx8="http://schemas.microsoft.com/office/drawing/2016/5/14/chartex" xmlns:mc="http://schemas.openxmlformats.org/markup-compatibility/2006" xmlns:aink="http://schemas.microsoft.com/office/drawing/2016/ink" xmlns:am3d="http://schemas.microsoft.com/office/drawing/2017/model3d" xmlns:o="urn:schemas-microsoft-com:office:office" xmlns:r="http://schemas.openxmlformats.org/officeDocument/2006/relationships" xmlns:m="http://schemas.openxmlformats.org/officeDocument/2006/math" xmlns:v="urn:schemas-microsoft-com:vml" xmlns:wp14="http://schemas.microsoft.com/office/word/2010/wordprocessingDrawing" xmlns:wp="http://schemas.openxmlformats.org/drawingml/2006/wordprocessingDrawing" xmlns:w10="urn:schemas-microsoft-com:office:word" xmlns:w="http://schemas.openxmlformats.org/wordprocessingml/2006/main" xmlns:w14="http://schemas.microsoft.com/office/word/2010/wordml" xmlns:w15="http://schemas.microsoft.com/office/word/2012/wordml" xmlns:w16cex="http://schemas.microsoft.com/office/word/2018/wordml/cex" xmlns:w16cid="http://schemas.microsoft.com/office/word/2016/wordml/cid" xmlns:w16="http://schemas.microsoft.com/office/word/2018/wordml" xmlns:w16sdtdh="http://schemas.microsoft.com/office/word/2020/wordml/sdtdatahash" xmlns:w16se="http://schemas.microsoft.com/office/word/2015/wordml/symex" xmlns:wpg="http://schemas.microsoft.com/office/word/2010/wordprocessingGroup" xmlns:wpi="http://schemas.microsoft.com/office/word/2010/wordprocessingInk" xmlns:wne="http://schemas.microsoft.com/office/word/2006/wordml" xmlns:wps="http://schemas.microsoft.com/office/word/2010/wordprocessingShape" mc:Ignorable="w14 w15 w16se w16cid w16 w16cex w16sdtdh wp14">
+<w:numbering xmlns:wpc="http://schemas.microsoft.com/office/word/2010/wordprocessingCanvas" xmlns:cx="http://schemas.microsoft.com/office/drawing/2014/chartex" xmlns:cx1="http://schemas.microsoft.com/office/drawing/2015/9/8/chartex" xmlns:cx2="http://schemas.microsoft.com/office/drawing/2015/10/21/chartex" xmlns:cx3="http://schemas.microsoft.com/office/drawing/2016/5/9/chartex" xmlns:cx4="http://schemas.microsoft.com/office/drawing/2016/5/10/chartex" xmlns:cx5="http://schemas.microsoft.com/office/drawing/2016/5/11/chartex" xmlns:cx6="http://schemas.microsoft.com/office/drawing/2016/5/12/chartex" xmlns:cx7="http://schemas.microsoft.com/office/drawing/2016/5/13/chartex" xmlns:cx8="http://schemas.microsoft.com/office/drawing/2016/5/14/chartex" xmlns:mc="http://schemas.openxmlformats.org/markup-compatibility/2006" xmlns:aink="http://schemas.microsoft.com/office/drawing/2016/ink" xmlns:am3d="http://schemas.microsoft.com/office/drawing/2017/model3d" xmlns:o="urn:schemas-microsoft-com:office:office" xmlns:oel="http://schemas.microsoft.com/office/2019/extlst" xmlns:r="http://schemas.openxmlformats.org/officeDocument/2006/relationships" xmlns:m="http://schemas.openxmlformats.org/officeDocument/2006/math" xmlns:v="urn:schemas-microsoft-com:vml" xmlns:wp14="http://schemas.microsoft.com/office/word/2010/wordprocessingDrawing" xmlns:wp="http://schemas.openxmlformats.org/drawingml/2006/wordprocessingDrawing" xmlns:w10="urn:schemas-microsoft-com:office:word" xmlns:w="http://schemas.openxmlformats.org/wordprocessingml/2006/main" xmlns:w14="http://schemas.microsoft.com/office/word/2010/wordml" xmlns:w15="http://schemas.microsoft.com/office/word/2012/wordml" xmlns:w16cex="http://schemas.microsoft.com/office/word/2018/wordml/cex" xmlns:w16cid="http://schemas.microsoft.com/office/word/2016/wordml/cid" xmlns:w16="http://schemas.microsoft.com/office/word/2018/wordml" xmlns:w16du="http://schemas.microsoft.com/office/word/2023/wordml/word16du" xmlns:w16sdtdh="http://schemas.microsoft.com/office/word/2020/wordml/sdtdatahash" xmlns:w16se="http://schemas.microsoft.com/office/word/2015/wordml/symex" xmlns:wpg="http://schemas.microsoft.com/office/word/2010/wordprocessingGroup" xmlns:wpi="http://schemas.microsoft.com/office/word/2010/wordprocessingInk" xmlns:wne="http://schemas.microsoft.com/office/word/2006/wordml" xmlns:wps="http://schemas.microsoft.com/office/word/2010/wordprocessingShape" mc:Ignorable="w14 w15 w16se w16cid w16 w16cex w16sdtdh w16du wp14">
   <w:abstractNum w:abstractNumId="0" w15:restartNumberingAfterBreak="0">
     <w:nsid w:val="02326C0B"/>
     <w:multiLevelType w:val="hybridMultilevel"/>
@@ -13588,13 +13538,13 @@
       </w:rPr>
     </w:lvl>
   </w:abstractNum>
-  <w:num w:numId="1">
+  <w:num w:numId="1" w16cid:durableId="1553301205">
     <w:abstractNumId w:val="19"/>
   </w:num>
-  <w:num w:numId="2">
+  <w:num w:numId="2" w16cid:durableId="1161392383">
     <w:abstractNumId w:val="29"/>
   </w:num>
-  <w:num w:numId="3">
+  <w:num w:numId="3" w16cid:durableId="1075132515">
     <w:abstractNumId w:val="16"/>
     <w:lvlOverride w:ilvl="0">
       <w:lvl w:ilvl="0">
@@ -13620,46 +13570,46 @@
       </w:lvl>
     </w:lvlOverride>
   </w:num>
-  <w:num w:numId="4">
+  <w:num w:numId="4" w16cid:durableId="1931811666">
     <w:abstractNumId w:val="11"/>
   </w:num>
-  <w:num w:numId="5">
+  <w:num w:numId="5" w16cid:durableId="1660840249">
     <w:abstractNumId w:val="8"/>
   </w:num>
-  <w:num w:numId="6">
+  <w:num w:numId="6" w16cid:durableId="1708555457">
     <w:abstractNumId w:val="1"/>
   </w:num>
-  <w:num w:numId="7">
+  <w:num w:numId="7" w16cid:durableId="513034731">
     <w:abstractNumId w:val="27"/>
   </w:num>
-  <w:num w:numId="8">
+  <w:num w:numId="8" w16cid:durableId="563956002">
     <w:abstractNumId w:val="30"/>
   </w:num>
-  <w:num w:numId="9">
+  <w:num w:numId="9" w16cid:durableId="1049107103">
     <w:abstractNumId w:val="18"/>
   </w:num>
-  <w:num w:numId="10">
+  <w:num w:numId="10" w16cid:durableId="664938328">
     <w:abstractNumId w:val="14"/>
   </w:num>
-  <w:num w:numId="11">
+  <w:num w:numId="11" w16cid:durableId="1816679293">
     <w:abstractNumId w:val="3"/>
   </w:num>
-  <w:num w:numId="12">
+  <w:num w:numId="12" w16cid:durableId="1805586113">
     <w:abstractNumId w:val="32"/>
   </w:num>
-  <w:num w:numId="13">
+  <w:num w:numId="13" w16cid:durableId="680854600">
     <w:abstractNumId w:val="13"/>
   </w:num>
-  <w:num w:numId="14">
+  <w:num w:numId="14" w16cid:durableId="44718503">
     <w:abstractNumId w:val="33"/>
   </w:num>
-  <w:num w:numId="15">
+  <w:num w:numId="15" w16cid:durableId="1880781041">
     <w:abstractNumId w:val="20"/>
   </w:num>
-  <w:num w:numId="16">
+  <w:num w:numId="16" w16cid:durableId="563296802">
     <w:abstractNumId w:val="8"/>
   </w:num>
-  <w:num w:numId="17">
+  <w:num w:numId="17" w16cid:durableId="381826421">
     <w:abstractNumId w:val="16"/>
     <w:lvlOverride w:ilvl="0">
       <w:startOverride w:val="1"/>
@@ -13689,76 +13639,76 @@
       <w:startOverride w:val="1"/>
     </w:lvlOverride>
   </w:num>
-  <w:num w:numId="18">
+  <w:num w:numId="18" w16cid:durableId="2033072870">
     <w:abstractNumId w:val="22"/>
   </w:num>
-  <w:num w:numId="19">
+  <w:num w:numId="19" w16cid:durableId="1442066150">
     <w:abstractNumId w:val="15"/>
   </w:num>
-  <w:num w:numId="20">
+  <w:num w:numId="20" w16cid:durableId="1107389896">
     <w:abstractNumId w:val="24"/>
   </w:num>
-  <w:num w:numId="21">
+  <w:num w:numId="21" w16cid:durableId="1815298083">
     <w:abstractNumId w:val="21"/>
   </w:num>
-  <w:num w:numId="22">
+  <w:num w:numId="22" w16cid:durableId="2093888394">
     <w:abstractNumId w:val="2"/>
   </w:num>
-  <w:num w:numId="23">
+  <w:num w:numId="23" w16cid:durableId="591863697">
     <w:abstractNumId w:val="17"/>
   </w:num>
-  <w:num w:numId="24">
+  <w:num w:numId="24" w16cid:durableId="60449092">
     <w:abstractNumId w:val="8"/>
   </w:num>
-  <w:num w:numId="25">
+  <w:num w:numId="25" w16cid:durableId="1345015284">
     <w:abstractNumId w:val="8"/>
   </w:num>
-  <w:num w:numId="26">
+  <w:num w:numId="26" w16cid:durableId="105471133">
     <w:abstractNumId w:val="8"/>
   </w:num>
-  <w:num w:numId="27">
+  <w:num w:numId="27" w16cid:durableId="1794128399">
     <w:abstractNumId w:val="12"/>
   </w:num>
-  <w:num w:numId="28">
+  <w:num w:numId="28" w16cid:durableId="159934128">
     <w:abstractNumId w:val="8"/>
   </w:num>
-  <w:num w:numId="29">
+  <w:num w:numId="29" w16cid:durableId="574096343">
     <w:abstractNumId w:val="10"/>
   </w:num>
-  <w:num w:numId="30">
+  <w:num w:numId="30" w16cid:durableId="2108889823">
     <w:abstractNumId w:val="4"/>
   </w:num>
-  <w:num w:numId="31">
+  <w:num w:numId="31" w16cid:durableId="465779346">
     <w:abstractNumId w:val="6"/>
   </w:num>
-  <w:num w:numId="32">
+  <w:num w:numId="32" w16cid:durableId="610087039">
     <w:abstractNumId w:val="9"/>
   </w:num>
-  <w:num w:numId="33">
+  <w:num w:numId="33" w16cid:durableId="1826241274">
     <w:abstractNumId w:val="25"/>
   </w:num>
-  <w:num w:numId="34">
+  <w:num w:numId="34" w16cid:durableId="1511797593">
     <w:abstractNumId w:val="0"/>
   </w:num>
-  <w:num w:numId="35">
+  <w:num w:numId="35" w16cid:durableId="1674994115">
     <w:abstractNumId w:val="26"/>
   </w:num>
-  <w:num w:numId="36">
+  <w:num w:numId="36" w16cid:durableId="847526115">
     <w:abstractNumId w:val="6"/>
   </w:num>
-  <w:num w:numId="37">
+  <w:num w:numId="37" w16cid:durableId="1304849502">
     <w:abstractNumId w:val="7"/>
   </w:num>
-  <w:num w:numId="38">
+  <w:num w:numId="38" w16cid:durableId="1118910884">
     <w:abstractNumId w:val="23"/>
   </w:num>
-  <w:num w:numId="39">
+  <w:num w:numId="39" w16cid:durableId="1984968645">
     <w:abstractNumId w:val="5"/>
   </w:num>
-  <w:num w:numId="40">
+  <w:num w:numId="40" w16cid:durableId="2089763502">
     <w:abstractNumId w:val="31"/>
   </w:num>
-  <w:num w:numId="41">
+  <w:num w:numId="41" w16cid:durableId="1024019008">
     <w:abstractNumId w:val="28"/>
   </w:num>
   <w:numIdMacAtCleanup w:val="14"/>
@@ -13766,7 +13716,7 @@
 </file>
 
 <file path=word/styles.xml><?xml version="1.0" encoding="utf-8"?>
-<w:styles xmlns:mc="http://schemas.openxmlformats.org/markup-compatibility/2006" xmlns:r="http://schemas.openxmlformats.org/officeDocument/2006/relationships" xmlns:w="http://schemas.openxmlformats.org/wordprocessingml/2006/main" xmlns:w14="http://schemas.microsoft.com/office/word/2010/wordml" xmlns:w15="http://schemas.microsoft.com/office/word/2012/wordml" xmlns:w16cex="http://schemas.microsoft.com/office/word/2018/wordml/cex" xmlns:w16cid="http://schemas.microsoft.com/office/word/2016/wordml/cid" xmlns:w16="http://schemas.microsoft.com/office/word/2018/wordml" xmlns:w16sdtdh="http://schemas.microsoft.com/office/word/2020/wordml/sdtdatahash" xmlns:w16se="http://schemas.microsoft.com/office/word/2015/wordml/symex" mc:Ignorable="w14 w15 w16se w16cid w16 w16cex w16sdtdh">
+<w:styles xmlns:mc="http://schemas.openxmlformats.org/markup-compatibility/2006" xmlns:r="http://schemas.openxmlformats.org/officeDocument/2006/relationships" xmlns:w="http://schemas.openxmlformats.org/wordprocessingml/2006/main" xmlns:w14="http://schemas.microsoft.com/office/word/2010/wordml" xmlns:w15="http://schemas.microsoft.com/office/word/2012/wordml" xmlns:w16cex="http://schemas.microsoft.com/office/word/2018/wordml/cex" xmlns:w16cid="http://schemas.microsoft.com/office/word/2016/wordml/cid" xmlns:w16="http://schemas.microsoft.com/office/word/2018/wordml" xmlns:w16du="http://schemas.microsoft.com/office/word/2023/wordml/word16du" xmlns:w16sdtdh="http://schemas.microsoft.com/office/word/2020/wordml/sdtdatahash" xmlns:w16se="http://schemas.microsoft.com/office/word/2015/wordml/symex" mc:Ignorable="w14 w15 w16se w16cid w16 w16cex w16sdtdh w16du">
   <w:docDefaults>
     <w:rPrDefault>
       <w:rPr>
@@ -16068,6 +16018,14 @@
 </file>
 
 <file path=customXml/item1.xml><?xml version="1.0" encoding="utf-8"?>
+<p:properties xmlns:p="http://schemas.microsoft.com/office/2006/metadata/properties" xmlns:xsi="http://www.w3.org/2001/XMLSchema-instance" xmlns:pc="http://schemas.microsoft.com/office/infopath/2007/PartnerControls">
+  <documentManagement>
+    <MediaServiceKeyPoints xmlns="0c216281-e14b-487b-b4fb-0204144cccf0" xsi:nil="true"/>
+  </documentManagement>
+</p:properties>
+</file>
+
+<file path=customXml/item2.xml><?xml version="1.0" encoding="utf-8"?>
 <ct:contentTypeSchema xmlns:ct="http://schemas.microsoft.com/office/2006/metadata/contentType" xmlns:ma="http://schemas.microsoft.com/office/2006/metadata/properties/metaAttributes" ct:_="" ma:_="" ma:contentTypeName="Document" ma:contentTypeID="0x010100E4FD64FE2199664CA750EF0474163D37" ma:contentTypeVersion="12" ma:contentTypeDescription="Create a new document." ma:contentTypeScope="" ma:versionID="9c6e34b6921b062f8932c67f927024f7">
   <xsd:schema xmlns:xsd="http://www.w3.org/2001/XMLSchema" xmlns:xs="http://www.w3.org/2001/XMLSchema" xmlns:p="http://schemas.microsoft.com/office/2006/metadata/properties" xmlns:ns3="4e040c46-c9b2-45b5-88f0-84f6de099c2e" xmlns:ns4="0c216281-e14b-487b-b4fb-0204144cccf0" targetNamespace="http://schemas.microsoft.com/office/2006/metadata/properties" ma:root="true" ma:fieldsID="3fab61c61306a39a52eccd94a66da821" ns3:_="" ns4:_="">
     <xsd:import namespace="4e040c46-c9b2-45b5-88f0-84f6de099c2e"/>
@@ -16284,19 +16242,7 @@
 </ct:contentTypeSchema>
 </file>
 
-<file path=customXml/item2.xml><?xml version="1.0" encoding="utf-8"?>
-<p:properties xmlns:p="http://schemas.microsoft.com/office/2006/metadata/properties" xmlns:xsi="http://www.w3.org/2001/XMLSchema-instance" xmlns:pc="http://schemas.microsoft.com/office/infopath/2007/PartnerControls">
-  <documentManagement>
-    <MediaServiceKeyPoints xmlns="0c216281-e14b-487b-b4fb-0204144cccf0" xsi:nil="true"/>
-  </documentManagement>
-</p:properties>
-</file>
-
 <file path=customXml/item3.xml><?xml version="1.0" encoding="utf-8"?>
-<b:Sources xmlns:b="http://schemas.openxmlformats.org/officeDocument/2006/bibliography" xmlns="http://schemas.openxmlformats.org/officeDocument/2006/bibliography" SelectedStyle="\APASixthEditionOfficeOnline.xsl" StyleName="APA" Version="6"/>
-</file>
-
-<file path=customXml/item4.xml><?xml version="1.0" encoding="utf-8"?>
 <?mso-contentType ?>
 <FormTemplates xmlns="http://schemas.microsoft.com/sharepoint/v3/contenttype/forms">
   <Display>DocumentLibraryForm</Display>
@@ -16305,7 +16251,28 @@
 </FormTemplates>
 </file>
 
+<file path=customXml/item4.xml><?xml version="1.0" encoding="utf-8"?>
+<b:Sources xmlns:b="http://schemas.openxmlformats.org/officeDocument/2006/bibliography" xmlns="http://schemas.openxmlformats.org/officeDocument/2006/bibliography" SelectedStyle="\APASixthEditionOfficeOnline.xsl" StyleName="APA" Version="6"/>
+</file>
+
 <file path=customXml/itemProps1.xml><?xml version="1.0" encoding="utf-8"?>
+<ds:datastoreItem xmlns:ds="http://schemas.openxmlformats.org/officeDocument/2006/customXml" ds:itemID="{4EE8DD5C-5EB8-4E46-87CE-A52A454FCD5B}">
+  <ds:schemaRefs>
+    <ds:schemaRef ds:uri="http://schemas.microsoft.com/office/infopath/2007/PartnerControls"/>
+    <ds:schemaRef ds:uri="http://purl.org/dc/dcmitype/"/>
+    <ds:schemaRef ds:uri="http://schemas.microsoft.com/office/2006/metadata/properties"/>
+    <ds:schemaRef ds:uri="http://schemas.microsoft.com/office/2006/documentManagement/types"/>
+    <ds:schemaRef ds:uri="http://purl.org/dc/elements/1.1/"/>
+    <ds:schemaRef ds:uri="http://www.w3.org/XML/1998/namespace"/>
+    <ds:schemaRef ds:uri="4e040c46-c9b2-45b5-88f0-84f6de099c2e"/>
+    <ds:schemaRef ds:uri="http://schemas.openxmlformats.org/package/2006/metadata/core-properties"/>
+    <ds:schemaRef ds:uri="0c216281-e14b-487b-b4fb-0204144cccf0"/>
+    <ds:schemaRef ds:uri="http://purl.org/dc/terms/"/>
+  </ds:schemaRefs>
+</ds:datastoreItem>
+</file>
+
+<file path=customXml/itemProps2.xml><?xml version="1.0" encoding="utf-8"?>
 <ds:datastoreItem xmlns:ds="http://schemas.openxmlformats.org/officeDocument/2006/customXml" ds:itemID="{6AB5BAD0-6B5B-460B-9B5E-22693C40FDBE}">
   <ds:schemaRefs>
     <ds:schemaRef ds:uri="http://schemas.microsoft.com/office/2006/metadata/contentType"/>
@@ -16324,28 +16291,18 @@
 </ds:datastoreItem>
 </file>
 
-<file path=customXml/itemProps2.xml><?xml version="1.0" encoding="utf-8"?>
-<ds:datastoreItem xmlns:ds="http://schemas.openxmlformats.org/officeDocument/2006/customXml" ds:itemID="{4EE8DD5C-5EB8-4E46-87CE-A52A454FCD5B}">
+<file path=customXml/itemProps3.xml><?xml version="1.0" encoding="utf-8"?>
+<ds:datastoreItem xmlns:ds="http://schemas.openxmlformats.org/officeDocument/2006/customXml" ds:itemID="{995A4FDB-71B9-44F9-A6D4-CA8F990CA3D9}">
   <ds:schemaRefs>
-    <ds:schemaRef ds:uri="http://schemas.microsoft.com/office/2006/metadata/properties"/>
-    <ds:schemaRef ds:uri="http://schemas.microsoft.com/office/infopath/2007/PartnerControls"/>
-    <ds:schemaRef ds:uri="0c216281-e14b-487b-b4fb-0204144cccf0"/>
-  </ds:schemaRefs>
-</ds:datastoreItem>
-</file>
-
-<file path=customXml/itemProps3.xml><?xml version="1.0" encoding="utf-8"?>
-<ds:datastoreItem xmlns:ds="http://schemas.openxmlformats.org/officeDocument/2006/customXml" ds:itemID="{4DEE976F-2A11-4FB7-992C-201CF09C1C04}">
-  <ds:schemaRefs>
-    <ds:schemaRef ds:uri="http://schemas.openxmlformats.org/officeDocument/2006/bibliography"/>
+    <ds:schemaRef ds:uri="http://schemas.microsoft.com/sharepoint/v3/contenttype/forms"/>
   </ds:schemaRefs>
 </ds:datastoreItem>
 </file>
 
 <file path=customXml/itemProps4.xml><?xml version="1.0" encoding="utf-8"?>
-<ds:datastoreItem xmlns:ds="http://schemas.openxmlformats.org/officeDocument/2006/customXml" ds:itemID="{995A4FDB-71B9-44F9-A6D4-CA8F990CA3D9}">
+<ds:datastoreItem xmlns:ds="http://schemas.openxmlformats.org/officeDocument/2006/customXml" ds:itemID="{4DEE976F-2A11-4FB7-992C-201CF09C1C04}">
   <ds:schemaRefs>
-    <ds:schemaRef ds:uri="http://schemas.microsoft.com/sharepoint/v3/contenttype/forms"/>
+    <ds:schemaRef ds:uri="http://schemas.openxmlformats.org/officeDocument/2006/bibliography"/>
   </ds:schemaRefs>
 </ds:datastoreItem>
 </file>

</xml_diff>